<commit_message>
Report fixed (a bit)
</commit_message>
<xml_diff>
--- a/Sergeev_Alexander/lab4/report.docx
+++ b/Sergeev_Alexander/lab4/report.docx
@@ -591,9 +591,9 @@
         <w:tblLook w:firstRow="1" w:noVBand="1" w:lastRow="0" w:firstColumn="1" w:lastColumn="0" w:noHBand="0" w:val="04a0"/>
       </w:tblPr>
       <w:tblGrid>
-        <w:gridCol w:w="4241"/>
+        <w:gridCol w:w="4240"/>
         <w:gridCol w:w="2545"/>
-        <w:gridCol w:w="2852"/>
+        <w:gridCol w:w="2853"/>
       </w:tblGrid>
       <w:tr>
         <w:trPr>
@@ -601,7 +601,7 @@
         </w:trPr>
         <w:tc>
           <w:tcPr>
-            <w:tcW w:w="4241" w:type="dxa"/>
+            <w:tcW w:w="4240" w:type="dxa"/>
             <w:tcBorders/>
             <w:shd w:fill="auto" w:val="clear"/>
             <w:vAlign w:val="bottom"/>
@@ -670,7 +670,7 @@
         </w:tc>
         <w:tc>
           <w:tcPr>
-            <w:tcW w:w="2852" w:type="dxa"/>
+            <w:tcW w:w="2853" w:type="dxa"/>
             <w:tcBorders/>
             <w:shd w:fill="auto" w:val="clear"/>
             <w:vAlign w:val="bottom"/>
@@ -702,7 +702,7 @@
         </w:trPr>
         <w:tc>
           <w:tcPr>
-            <w:tcW w:w="4241" w:type="dxa"/>
+            <w:tcW w:w="4240" w:type="dxa"/>
             <w:tcBorders/>
             <w:shd w:fill="auto" w:val="clear"/>
             <w:vAlign w:val="bottom"/>
@@ -761,7 +761,7 @@
         </w:tc>
         <w:tc>
           <w:tcPr>
-            <w:tcW w:w="2852" w:type="dxa"/>
+            <w:tcW w:w="2853" w:type="dxa"/>
             <w:tcBorders/>
             <w:shd w:fill="auto" w:val="clear"/>
             <w:vAlign w:val="bottom"/>
@@ -1478,15 +1478,7 @@
         <w:t xml:space="preserve">Заданы две строки </w:t>
       </w:r>
       <w:r>
-        <w:rPr>
-          <w:rFonts w:eastAsia="Times New Roman" w:cs="Times New Roman" w:ascii="Times New Roman" w:hAnsi="Times New Roman"/>
-          <w:bCs/>
-          <w:color w:val="auto"/>
-          <w:kern w:val="0"/>
-          <w:sz w:val="28"/>
-          <w:szCs w:val="28"/>
-          <w:lang w:val="ru-RU" w:eastAsia="ru-RU" w:bidi="ar-SA"/>
-        </w:rPr>
+        <w:rPr/>
       </w:r>
       <m:oMath xmlns:m="http://schemas.openxmlformats.org/officeDocument/2006/math">
         <m:r>
@@ -1509,15 +1501,7 @@
         <w:t xml:space="preserve"> </w:t>
       </w:r>
       <w:r>
-        <w:rPr>
-          <w:rFonts w:eastAsia="Times New Roman" w:cs="Times New Roman" w:ascii="Times New Roman" w:hAnsi="Times New Roman"/>
-          <w:bCs/>
-          <w:color w:val="auto"/>
-          <w:kern w:val="0"/>
-          <w:sz w:val="28"/>
-          <w:szCs w:val="28"/>
-          <w:lang w:val="ru-RU" w:eastAsia="ru-RU" w:bidi="ar-SA"/>
-        </w:rPr>
+        <w:rPr/>
       </w:r>
       <m:oMath xmlns:m="http://schemas.openxmlformats.org/officeDocument/2006/math"/>
       <w:r>
@@ -1533,15 +1517,7 @@
         <w:t xml:space="preserve"> и </w:t>
       </w:r>
       <w:r>
-        <w:rPr>
-          <w:rFonts w:eastAsia="Times New Roman" w:cs="Times New Roman" w:ascii="Times New Roman" w:hAnsi="Times New Roman"/>
-          <w:bCs/>
-          <w:color w:val="auto"/>
-          <w:kern w:val="0"/>
-          <w:sz w:val="28"/>
-          <w:szCs w:val="28"/>
-          <w:lang w:val="ru-RU" w:eastAsia="ru-RU" w:bidi="ar-SA"/>
-        </w:rPr>
+        <w:rPr/>
       </w:r>
       <m:oMath xmlns:m="http://schemas.openxmlformats.org/officeDocument/2006/math">
         <m:r>
@@ -1564,15 +1540,7 @@
         <w:t xml:space="preserve"> </w:t>
       </w:r>
       <w:r>
-        <w:rPr>
-          <w:rFonts w:eastAsia="Times New Roman" w:cs="Times New Roman" w:ascii="Times New Roman" w:hAnsi="Times New Roman"/>
-          <w:bCs/>
-          <w:color w:val="auto"/>
-          <w:kern w:val="0"/>
-          <w:sz w:val="28"/>
-          <w:szCs w:val="28"/>
-          <w:lang w:val="ru-RU" w:eastAsia="ru-RU" w:bidi="ar-SA"/>
-        </w:rPr>
+        <w:rPr/>
       </w:r>
       <m:oMath xmlns:m="http://schemas.openxmlformats.org/officeDocument/2006/math">
         <m:d>
@@ -1657,15 +1625,7 @@
         <w:t xml:space="preserve">Определить, является ли </w:t>
       </w:r>
       <w:r>
-        <w:rPr>
-          <w:rFonts w:eastAsia="Times New Roman" w:cs="Times New Roman" w:ascii="Times New Roman" w:hAnsi="Times New Roman"/>
-          <w:bCs/>
-          <w:color w:val="auto"/>
-          <w:kern w:val="0"/>
-          <w:sz w:val="28"/>
-          <w:szCs w:val="28"/>
-          <w:lang w:val="ru-RU" w:eastAsia="ru-RU" w:bidi="ar-SA"/>
-        </w:rPr>
+        <w:rPr/>
       </w:r>
       <m:oMath xmlns:m="http://schemas.openxmlformats.org/officeDocument/2006/math">
         <m:r>
@@ -1688,15 +1648,7 @@
         <w:t xml:space="preserve"> циклическим сдвигом </w:t>
       </w:r>
       <w:r>
-        <w:rPr>
-          <w:rFonts w:eastAsia="Times New Roman" w:cs="Times New Roman" w:ascii="Times New Roman" w:hAnsi="Times New Roman"/>
-          <w:bCs/>
-          <w:color w:val="auto"/>
-          <w:kern w:val="0"/>
-          <w:sz w:val="28"/>
-          <w:szCs w:val="28"/>
-          <w:lang w:val="ru-RU" w:eastAsia="ru-RU" w:bidi="ar-SA"/>
-        </w:rPr>
+        <w:rPr/>
       </w:r>
       <m:oMath xmlns:m="http://schemas.openxmlformats.org/officeDocument/2006/math">
         <m:r>
@@ -1719,15 +1671,7 @@
         <w:t xml:space="preserve"> (это значит, что </w:t>
       </w:r>
       <w:r>
-        <w:rPr>
-          <w:rFonts w:eastAsia="Times New Roman" w:cs="Times New Roman" w:ascii="Times New Roman" w:hAnsi="Times New Roman"/>
-          <w:bCs/>
-          <w:color w:val="auto"/>
-          <w:kern w:val="0"/>
-          <w:sz w:val="28"/>
-          <w:szCs w:val="28"/>
-          <w:lang w:val="ru-RU" w:eastAsia="ru-RU" w:bidi="ar-SA"/>
-        </w:rPr>
+        <w:rPr/>
       </w:r>
       <m:oMath xmlns:m="http://schemas.openxmlformats.org/officeDocument/2006/math">
         <m:r>
@@ -1750,15 +1694,7 @@
         <w:t xml:space="preserve"> и </w:t>
       </w:r>
       <w:r>
-        <w:rPr>
-          <w:rFonts w:eastAsia="Times New Roman" w:cs="Times New Roman" w:ascii="Times New Roman" w:hAnsi="Times New Roman"/>
-          <w:bCs/>
-          <w:color w:val="auto"/>
-          <w:kern w:val="0"/>
-          <w:sz w:val="28"/>
-          <w:szCs w:val="28"/>
-          <w:lang w:val="ru-RU" w:eastAsia="ru-RU" w:bidi="ar-SA"/>
-        </w:rPr>
+        <w:rPr/>
       </w:r>
       <m:oMath xmlns:m="http://schemas.openxmlformats.org/officeDocument/2006/math">
         <m:r>
@@ -1781,15 +1717,7 @@
         <w:t xml:space="preserve"> имеют одинаковую длину и </w:t>
       </w:r>
       <w:r>
-        <w:rPr>
-          <w:rFonts w:eastAsia="Times New Roman" w:cs="Times New Roman" w:ascii="Times New Roman" w:hAnsi="Times New Roman"/>
-          <w:bCs/>
-          <w:color w:val="auto"/>
-          <w:kern w:val="0"/>
-          <w:sz w:val="28"/>
-          <w:szCs w:val="28"/>
-          <w:lang w:val="ru-RU" w:eastAsia="ru-RU" w:bidi="ar-SA"/>
-        </w:rPr>
+        <w:rPr/>
       </w:r>
       <m:oMath xmlns:m="http://schemas.openxmlformats.org/officeDocument/2006/math">
         <m:r>
@@ -1812,15 +1740,7 @@
         <w:t xml:space="preserve"> состоит из суффикса </w:t>
       </w:r>
       <w:r>
-        <w:rPr>
-          <w:rFonts w:eastAsia="Times New Roman" w:cs="Times New Roman" w:ascii="Times New Roman" w:hAnsi="Times New Roman"/>
-          <w:bCs/>
-          <w:color w:val="auto"/>
-          <w:kern w:val="0"/>
-          <w:sz w:val="28"/>
-          <w:szCs w:val="28"/>
-          <w:lang w:val="ru-RU" w:eastAsia="ru-RU" w:bidi="ar-SA"/>
-        </w:rPr>
+        <w:rPr/>
       </w:r>
       <m:oMath xmlns:m="http://schemas.openxmlformats.org/officeDocument/2006/math">
         <m:r>
@@ -1843,15 +1763,7 @@
         <w:t xml:space="preserve">, склеенного с префиксом </w:t>
       </w:r>
       <w:r>
-        <w:rPr>
-          <w:rFonts w:eastAsia="Times New Roman" w:cs="Times New Roman" w:ascii="Times New Roman" w:hAnsi="Times New Roman"/>
-          <w:bCs/>
-          <w:color w:val="auto"/>
-          <w:kern w:val="0"/>
-          <w:sz w:val="28"/>
-          <w:szCs w:val="28"/>
-          <w:lang w:val="ru-RU" w:eastAsia="ru-RU" w:bidi="ar-SA"/>
-        </w:rPr>
+        <w:rPr/>
       </w:r>
       <m:oMath xmlns:m="http://schemas.openxmlformats.org/officeDocument/2006/math">
         <m:r>
@@ -1942,15 +1854,7 @@
         <w:t xml:space="preserve">Первая строка - </w:t>
       </w:r>
       <w:r>
-        <w:rPr>
-          <w:rFonts w:eastAsia="Times New Roman" w:cs="Times New Roman" w:ascii="Times New Roman" w:hAnsi="Times New Roman"/>
-          <w:bCs/>
-          <w:color w:val="auto"/>
-          <w:kern w:val="0"/>
-          <w:sz w:val="28"/>
-          <w:szCs w:val="28"/>
-          <w:lang w:val="ru-RU" w:eastAsia="ru-RU" w:bidi="ar-SA"/>
-        </w:rPr>
+        <w:rPr/>
       </w:r>
       <m:oMath xmlns:m="http://schemas.openxmlformats.org/officeDocument/2006/math">
         <m:r>
@@ -1995,15 +1899,7 @@
         <w:t xml:space="preserve">Вторая строка - </w:t>
       </w:r>
       <w:r>
-        <w:rPr>
-          <w:rFonts w:eastAsia="Times New Roman" w:cs="Times New Roman" w:ascii="Times New Roman" w:hAnsi="Times New Roman"/>
-          <w:bCs/>
-          <w:color w:val="auto"/>
-          <w:kern w:val="0"/>
-          <w:sz w:val="28"/>
-          <w:szCs w:val="28"/>
-          <w:lang w:val="ru-RU" w:eastAsia="ru-RU" w:bidi="ar-SA"/>
-        </w:rPr>
+        <w:rPr/>
       </w:r>
       <m:oMath xmlns:m="http://schemas.openxmlformats.org/officeDocument/2006/math">
         <m:r>
@@ -2082,15 +1978,7 @@
         <w:t xml:space="preserve">Если </w:t>
       </w:r>
       <w:r>
-        <w:rPr>
-          <w:rFonts w:eastAsia="Times New Roman" w:cs="Times New Roman" w:ascii="Times New Roman" w:hAnsi="Times New Roman"/>
-          <w:bCs/>
-          <w:color w:val="auto"/>
-          <w:kern w:val="0"/>
-          <w:sz w:val="28"/>
-          <w:szCs w:val="28"/>
-          <w:lang w:val="ru-RU" w:eastAsia="ru-RU" w:bidi="ar-SA"/>
-        </w:rPr>
+        <w:rPr/>
       </w:r>
       <m:oMath xmlns:m="http://schemas.openxmlformats.org/officeDocument/2006/math">
         <m:r>
@@ -2113,15 +2001,7 @@
         <w:t xml:space="preserve"> вляется циклическим сдвигом </w:t>
       </w:r>
       <w:r>
-        <w:rPr>
-          <w:rFonts w:eastAsia="Times New Roman" w:cs="Times New Roman" w:ascii="Times New Roman" w:hAnsi="Times New Roman"/>
-          <w:bCs/>
-          <w:color w:val="auto"/>
-          <w:kern w:val="0"/>
-          <w:sz w:val="28"/>
-          <w:szCs w:val="28"/>
-          <w:lang w:val="ru-RU" w:eastAsia="ru-RU" w:bidi="ar-SA"/>
-        </w:rPr>
+        <w:rPr/>
       </w:r>
       <m:oMath xmlns:m="http://schemas.openxmlformats.org/officeDocument/2006/math">
         <m:r>
@@ -2144,15 +2024,7 @@
         <w:t xml:space="preserve">, индекс начала строки </w:t>
       </w:r>
       <w:r>
-        <w:rPr>
-          <w:rFonts w:eastAsia="Times New Roman" w:cs="Times New Roman" w:ascii="Times New Roman" w:hAnsi="Times New Roman"/>
-          <w:bCs/>
-          <w:color w:val="auto"/>
-          <w:kern w:val="0"/>
-          <w:sz w:val="28"/>
-          <w:szCs w:val="28"/>
-          <w:lang w:val="ru-RU" w:eastAsia="ru-RU" w:bidi="ar-SA"/>
-        </w:rPr>
+        <w:rPr/>
       </w:r>
       <m:oMath xmlns:m="http://schemas.openxmlformats.org/officeDocument/2006/math">
         <m:r>
@@ -2175,15 +2047,7 @@
         <w:t xml:space="preserve"> в </w:t>
       </w:r>
       <w:r>
-        <w:rPr>
-          <w:rFonts w:eastAsia="Times New Roman" w:cs="Times New Roman" w:ascii="Times New Roman" w:hAnsi="Times New Roman"/>
-          <w:bCs/>
-          <w:color w:val="auto"/>
-          <w:kern w:val="0"/>
-          <w:sz w:val="28"/>
-          <w:szCs w:val="28"/>
-          <w:lang w:val="ru-RU" w:eastAsia="ru-RU" w:bidi="ar-SA"/>
-        </w:rPr>
+        <w:rPr/>
       </w:r>
       <m:oMath xmlns:m="http://schemas.openxmlformats.org/officeDocument/2006/math">
         <m:r>
@@ -2374,22 +2238,7 @@
           <w:szCs w:val="28"/>
           <w:lang w:val="ru-RU" w:eastAsia="ru-RU" w:bidi="ar-SA"/>
         </w:rPr>
-        <w:t xml:space="preserve">я IntelliJ IDEA </w:t>
-      </w:r>
-      <w:r>
-        <w:rPr>
-          <w:rFonts w:eastAsia="Times New Roman" w:cs="Times New Roman" w:ascii="Times New Roman" w:hAnsi="Times New Roman"/>
-          <w:b w:val="false"/>
-          <w:bCs w:val="false"/>
-          <w:i w:val="false"/>
-          <w:iCs w:val="false"/>
-          <w:color w:val="auto"/>
-          <w:kern w:val="0"/>
-          <w:sz w:val="28"/>
-          <w:szCs w:val="28"/>
-          <w:lang w:val="ru-RU" w:eastAsia="ru-RU" w:bidi="ar-SA"/>
-        </w:rPr>
-        <w:t>и на языке программирования с++ в среде программирования</w:t>
+        <w:t>я IntelliJ IDEA и на языке программирования с++ в среде программирования</w:t>
       </w:r>
       <w:r>
         <w:rPr>
@@ -2532,20 +2381,7 @@
           <w:szCs w:val="28"/>
           <w:lang w:val="ru-RU" w:eastAsia="ru-RU" w:bidi="ar-SA"/>
         </w:rPr>
-        <w:t xml:space="preserve">вычисляет значение префикс-функции для данной строки. </w:t>
-      </w:r>
-      <w:r>
-        <w:rPr>
-          <w:rFonts w:eastAsia="Times New Roman" w:cs="Times New Roman" w:ascii="Times New Roman" w:hAnsi="Times New Roman"/>
-          <w:b w:val="false"/>
-          <w:bCs/>
-          <w:color w:val="auto"/>
-          <w:kern w:val="0"/>
-          <w:sz w:val="28"/>
-          <w:szCs w:val="28"/>
-          <w:lang w:val="ru-RU" w:eastAsia="ru-RU" w:bidi="ar-SA"/>
-        </w:rPr>
-        <w:t xml:space="preserve">Функция </w:t>
+        <w:t xml:space="preserve">вычисляет значение префикс-функции для данной строки. Функция </w:t>
       </w:r>
       <w:r>
         <w:rPr>
@@ -2625,20 +2461,7 @@
           <w:szCs w:val="28"/>
           <w:lang w:val="ru-RU" w:eastAsia="ru-RU" w:bidi="ar-SA"/>
         </w:rPr>
-        <w:t xml:space="preserve"> содержащий в себе список вхождений образца в данную строку </w:t>
-      </w:r>
-      <w:r>
-        <w:rPr>
-          <w:rFonts w:eastAsia="Times New Roman" w:cs="Times New Roman" w:ascii="Times New Roman" w:hAnsi="Times New Roman"/>
-          <w:b w:val="false"/>
-          <w:bCs/>
-          <w:color w:val="auto"/>
-          <w:kern w:val="0"/>
-          <w:sz w:val="28"/>
-          <w:szCs w:val="28"/>
-          <w:lang w:val="ru-RU" w:eastAsia="ru-RU" w:bidi="ar-SA"/>
-        </w:rPr>
-        <w:t xml:space="preserve">(переменная </w:t>
+        <w:t xml:space="preserve"> содержащий в себе список вхождений образца в данную строку (переменная </w:t>
       </w:r>
       <w:r>
         <w:rPr>
@@ -2664,46 +2487,7 @@
           <w:szCs w:val="28"/>
           <w:lang w:val="ru-RU" w:eastAsia="ru-RU" w:bidi="ar-SA"/>
         </w:rPr>
-        <w:t>)</w:t>
-      </w:r>
-      <w:r>
-        <w:rPr>
-          <w:rFonts w:eastAsia="Times New Roman" w:cs="Times New Roman" w:ascii="Times New Roman" w:hAnsi="Times New Roman"/>
-          <w:b w:val="false"/>
-          <w:bCs/>
-          <w:color w:val="auto"/>
-          <w:kern w:val="0"/>
-          <w:sz w:val="28"/>
-          <w:szCs w:val="28"/>
-          <w:lang w:val="ru-RU" w:eastAsia="ru-RU" w:bidi="ar-SA"/>
-        </w:rPr>
-        <w:t xml:space="preserve"> и </w:t>
-      </w:r>
-      <w:r>
-        <w:rPr>
-          <w:rFonts w:eastAsia="Times New Roman" w:cs="Times New Roman" w:ascii="Times New Roman" w:hAnsi="Times New Roman"/>
-          <w:b w:val="false"/>
-          <w:bCs/>
-          <w:color w:val="auto"/>
-          <w:kern w:val="0"/>
-          <w:sz w:val="28"/>
-          <w:szCs w:val="28"/>
-          <w:lang w:val="ru-RU" w:eastAsia="ru-RU" w:bidi="ar-SA"/>
-        </w:rPr>
-        <w:t>целое</w:t>
-      </w:r>
-      <w:r>
-        <w:rPr>
-          <w:rFonts w:eastAsia="Times New Roman" w:cs="Times New Roman" w:ascii="Times New Roman" w:hAnsi="Times New Roman"/>
-          <w:b w:val="false"/>
-          <w:bCs/>
-          <w:color w:val="auto"/>
-          <w:kern w:val="0"/>
-          <w:sz w:val="28"/>
-          <w:szCs w:val="28"/>
-          <w:lang w:val="ru-RU" w:eastAsia="ru-RU" w:bidi="ar-SA"/>
-        </w:rPr>
-        <w:t xml:space="preserve"> число, равное длине максимального постфикса данной строки, являющегося одновременно префиксом образца </w:t>
+        <w:t xml:space="preserve">) и целое число, равное длине максимального постфикса данной строки, являющегося одновременно префиксом образца </w:t>
       </w:r>
       <w:r>
         <w:rPr>
@@ -2807,20 +2591,7 @@
           <w:szCs w:val="28"/>
           <w:lang w:val="ru-RU" w:eastAsia="ru-RU" w:bidi="ar-SA"/>
         </w:rPr>
-        <w:t xml:space="preserve">а их результаты объединяются. В случае, если </w:t>
-      </w:r>
-      <w:r>
-        <w:rPr>
-          <w:rFonts w:eastAsia="Times New Roman" w:cs="Times New Roman" w:ascii="Times New Roman" w:hAnsi="Times New Roman"/>
-          <w:b w:val="false"/>
-          <w:bCs/>
-          <w:color w:val="auto"/>
-          <w:kern w:val="0"/>
-          <w:sz w:val="28"/>
-          <w:szCs w:val="28"/>
-          <w:lang w:val="ru-RU" w:eastAsia="ru-RU" w:bidi="ar-SA"/>
-        </w:rPr>
-        <w:t>одна или несколько объектов</w:t>
+        <w:t>а их результаты объединяются. В случае, если одна или несколько объектов</w:t>
       </w:r>
       <w:r>
         <w:rPr>
@@ -2950,33 +2721,7 @@
           <w:szCs w:val="28"/>
           <w:lang w:val="ru-RU" w:eastAsia="ru-RU" w:bidi="ar-SA"/>
         </w:rPr>
-        <w:t>Если образец короче данной с</w:t>
-      </w:r>
-      <w:r>
-        <w:rPr>
-          <w:rFonts w:eastAsia="Times New Roman" w:cs="Times New Roman" w:ascii="Times New Roman" w:hAnsi="Times New Roman"/>
-          <w:b w:val="false"/>
-          <w:bCs/>
-          <w:color w:val="auto"/>
-          <w:kern w:val="0"/>
-          <w:sz w:val="28"/>
-          <w:szCs w:val="28"/>
-          <w:lang w:val="ru-RU" w:eastAsia="ru-RU" w:bidi="ar-SA"/>
-        </w:rPr>
-        <w:t>троки</w:t>
-      </w:r>
-      <w:r>
-        <w:rPr>
-          <w:rFonts w:eastAsia="Times New Roman" w:cs="Times New Roman" w:ascii="Times New Roman" w:hAnsi="Times New Roman"/>
-          <w:b w:val="false"/>
-          <w:bCs/>
-          <w:color w:val="auto"/>
-          <w:kern w:val="0"/>
-          <w:sz w:val="28"/>
-          <w:szCs w:val="28"/>
-          <w:lang w:val="ru-RU" w:eastAsia="ru-RU" w:bidi="ar-SA"/>
-        </w:rPr>
-        <w:t xml:space="preserve"> менее чем в 100 раз, то вызывается функция </w:t>
+        <w:t xml:space="preserve">Если образец короче данной строки менее чем в 100 раз, то вызывается функция </w:t>
       </w:r>
       <w:r>
         <w:rPr>
@@ -3027,46 +2772,7 @@
           <w:szCs w:val="28"/>
           <w:lang w:val="ru-RU" w:eastAsia="ru-RU" w:bidi="ar-SA"/>
         </w:rPr>
-        <w:t>В</w:t>
-      </w:r>
-      <w:r>
-        <w:rPr>
-          <w:rFonts w:eastAsia="Times New Roman" w:cs="Times New Roman" w:ascii="Times New Roman" w:hAnsi="Times New Roman"/>
-          <w:b w:val="false"/>
-          <w:bCs/>
-          <w:color w:val="auto"/>
-          <w:kern w:val="0"/>
-          <w:sz w:val="28"/>
-          <w:szCs w:val="28"/>
-          <w:lang w:val="ru-RU" w:eastAsia="ru-RU" w:bidi="ar-SA"/>
-        </w:rPr>
-        <w:t xml:space="preserve">торая программа состоит </w:t>
-      </w:r>
-      <w:r>
-        <w:rPr>
-          <w:rFonts w:eastAsia="Times New Roman" w:cs="Times New Roman" w:ascii="Times New Roman" w:hAnsi="Times New Roman"/>
-          <w:b w:val="false"/>
-          <w:bCs/>
-          <w:color w:val="auto"/>
-          <w:kern w:val="0"/>
-          <w:sz w:val="28"/>
-          <w:szCs w:val="28"/>
-          <w:lang w:val="ru-RU" w:eastAsia="ru-RU" w:bidi="ar-SA"/>
-        </w:rPr>
-        <w:t xml:space="preserve">из двух функций. </w:t>
-      </w:r>
-      <w:r>
-        <w:rPr>
-          <w:rFonts w:eastAsia="Times New Roman" w:cs="Times New Roman" w:ascii="Times New Roman" w:hAnsi="Times New Roman"/>
-          <w:b w:val="false"/>
-          <w:bCs/>
-          <w:color w:val="auto"/>
-          <w:kern w:val="0"/>
-          <w:sz w:val="28"/>
-          <w:szCs w:val="28"/>
-          <w:lang w:val="ru-RU" w:eastAsia="ru-RU" w:bidi="ar-SA"/>
-        </w:rPr>
-        <w:t xml:space="preserve">Функция </w:t>
+        <w:t xml:space="preserve">Вторая программа состоит из двух функций. Функция </w:t>
       </w:r>
       <w:r>
         <w:rPr>
@@ -3092,20 +2798,7 @@
           <w:szCs w:val="28"/>
           <w:lang w:val="ru-RU" w:eastAsia="ru-RU" w:bidi="ar-SA"/>
         </w:rPr>
-        <w:t xml:space="preserve">вычисляет значение префикс-функции для данной строки. </w:t>
-      </w:r>
-      <w:r>
-        <w:rPr>
-          <w:rFonts w:eastAsia="Times New Roman" w:cs="Times New Roman" w:ascii="Times New Roman" w:hAnsi="Times New Roman"/>
-          <w:b w:val="false"/>
-          <w:bCs/>
-          <w:color w:val="auto"/>
-          <w:kern w:val="0"/>
-          <w:sz w:val="28"/>
-          <w:szCs w:val="28"/>
-          <w:lang w:val="ru-RU" w:eastAsia="ru-RU" w:bidi="ar-SA"/>
-        </w:rPr>
-        <w:t xml:space="preserve">Функция </w:t>
+        <w:t xml:space="preserve">вычисляет значение префикс-функции для данной строки. Функция </w:t>
       </w:r>
       <w:r>
         <w:rPr>
@@ -3131,33 +2824,7 @@
           <w:szCs w:val="28"/>
           <w:lang w:val="ru-RU" w:eastAsia="ru-RU" w:bidi="ar-SA"/>
         </w:rPr>
-        <w:t xml:space="preserve">принимает на вход две строки и выполняет алгоритм  </w:t>
-      </w:r>
-      <w:r>
-        <w:rPr>
-          <w:rFonts w:eastAsia="Times New Roman" w:cs="Times New Roman" w:ascii="Times New Roman" w:hAnsi="Times New Roman"/>
-          <w:b w:val="false"/>
-          <w:bCs/>
-          <w:color w:val="auto"/>
-          <w:kern w:val="0"/>
-          <w:sz w:val="28"/>
-          <w:szCs w:val="28"/>
-          <w:lang w:val="ru-RU" w:eastAsia="ru-RU" w:bidi="ar-SA"/>
-        </w:rPr>
-        <w:t xml:space="preserve">Кнута-Морриса-Пратта, </w:t>
-      </w:r>
-      <w:r>
-        <w:rPr>
-          <w:rFonts w:eastAsia="Times New Roman" w:cs="Times New Roman" w:ascii="Times New Roman" w:hAnsi="Times New Roman"/>
-          <w:b w:val="false"/>
-          <w:bCs/>
-          <w:color w:val="auto"/>
-          <w:kern w:val="0"/>
-          <w:sz w:val="28"/>
-          <w:szCs w:val="28"/>
-          <w:lang w:val="ru-RU" w:eastAsia="ru-RU" w:bidi="ar-SA"/>
-        </w:rPr>
-        <w:t>дважды проходя по строке поиска.</w:t>
+        <w:t>принимает на вход две строки и выполняет алгоритм  Кнута-Морриса-Пратта, дважды проходя по строке поиска.</w:t>
       </w:r>
     </w:p>
     <w:p>
@@ -3180,7 +2847,7 @@
           <w:szCs w:val="28"/>
           <w:lang w:val="ru-RU" w:eastAsia="ru-RU" w:bidi="ar-SA"/>
         </w:rPr>
-        <w:t>Описание классов в UML-виде приложено к отчеты в файл</w:t>
+        <w:t>Описание классов в UML-виде приложено к отчеты в файлах UML.</w:t>
       </w:r>
       <w:r>
         <w:rPr>
@@ -3191,9 +2858,9 @@
           <w:kern w:val="0"/>
           <w:sz w:val="28"/>
           <w:szCs w:val="28"/>
-          <w:lang w:val="ru-RU" w:eastAsia="ru-RU" w:bidi="ar-SA"/>
-        </w:rPr>
-        <w:t>ах</w:t>
+          <w:lang w:val="en-US" w:eastAsia="ru-RU" w:bidi="ar-SA"/>
+        </w:rPr>
+        <w:t>K</w:t>
       </w:r>
       <w:r>
         <w:rPr>
@@ -3206,59 +2873,7 @@
           <w:szCs w:val="28"/>
           <w:lang w:val="ru-RU" w:eastAsia="ru-RU" w:bidi="ar-SA"/>
         </w:rPr>
-        <w:t xml:space="preserve"> UML.</w:t>
-      </w:r>
-      <w:r>
-        <w:rPr>
-          <w:rFonts w:eastAsia="Times New Roman" w:cs="Times New Roman" w:ascii="Times New Roman" w:hAnsi="Times New Roman"/>
-          <w:b w:val="false"/>
-          <w:bCs w:val="false"/>
-          <w:color w:val="auto"/>
-          <w:kern w:val="0"/>
-          <w:sz w:val="28"/>
-          <w:szCs w:val="28"/>
-          <w:lang w:val="en-US" w:eastAsia="ru-RU" w:bidi="ar-SA"/>
-        </w:rPr>
-        <w:t>K</w:t>
-      </w:r>
-      <w:r>
-        <w:rPr>
-          <w:rFonts w:eastAsia="Times New Roman" w:cs="Times New Roman" w:ascii="Times New Roman" w:hAnsi="Times New Roman"/>
-          <w:b w:val="false"/>
-          <w:bCs w:val="false"/>
-          <w:color w:val="auto"/>
-          <w:kern w:val="0"/>
-          <w:sz w:val="28"/>
-          <w:szCs w:val="28"/>
-          <w:lang w:val="ru-RU" w:eastAsia="ru-RU" w:bidi="ar-SA"/>
-        </w:rPr>
-        <w:t>.</w:t>
-      </w:r>
-      <w:r>
-        <w:rPr>
-          <w:rFonts w:eastAsia="Times New Roman" w:cs="Times New Roman" w:ascii="Times New Roman" w:hAnsi="Times New Roman"/>
-          <w:b w:val="false"/>
-          <w:bCs w:val="false"/>
-          <w:color w:val="auto"/>
-          <w:kern w:val="0"/>
-          <w:sz w:val="28"/>
-          <w:szCs w:val="28"/>
-          <w:lang w:val="ru-RU" w:eastAsia="ru-RU" w:bidi="ar-SA"/>
-        </w:rPr>
-        <w:t xml:space="preserve">png </w:t>
-      </w:r>
-      <w:r>
-        <w:rPr>
-          <w:rFonts w:eastAsia="Times New Roman" w:cs="Times New Roman" w:ascii="Times New Roman" w:hAnsi="Times New Roman"/>
-          <w:b w:val="false"/>
-          <w:bCs w:val="false"/>
-          <w:color w:val="auto"/>
-          <w:kern w:val="0"/>
-          <w:sz w:val="28"/>
-          <w:szCs w:val="28"/>
-          <w:lang w:val="ru-RU" w:eastAsia="ru-RU" w:bidi="ar-SA"/>
-        </w:rPr>
-        <w:t xml:space="preserve">и </w:t>
+        <w:t xml:space="preserve">.png и </w:t>
       </w:r>
       <w:r>
         <w:rPr>
@@ -3346,7 +2961,7 @@
       </w:pPr>
       <w:r>
         <w:drawing>
-          <wp:anchor behindDoc="0" distT="0" distB="0" distL="0" distR="0" simplePos="0" locked="0" layoutInCell="1" allowOverlap="1" relativeHeight="29">
+          <wp:anchor behindDoc="0" distT="0" distB="0" distL="0" distR="0" simplePos="0" locked="0" layoutInCell="1" allowOverlap="1" relativeHeight="2">
             <wp:simplePos x="0" y="0"/>
             <wp:positionH relativeFrom="column">
               <wp:align>center</wp:align>
@@ -3402,72 +3017,33 @@
           <w:szCs w:val="28"/>
           <w:lang w:val="ru-RU" w:eastAsia="ru-RU" w:bidi="ar-SA"/>
         </w:rPr>
-        <w:t xml:space="preserve">Рисунок 1 - Вывод первой программы при </w:t>
-      </w:r>
-      <w:r>
-        <w:rPr>
-          <w:rFonts w:eastAsia="Times New Roman" w:cs="Times New Roman" w:ascii="Times New Roman" w:hAnsi="Times New Roman"/>
-          <w:b w:val="false"/>
-          <w:bCs/>
-          <w:color w:val="auto"/>
-          <w:kern w:val="0"/>
-          <w:sz w:val="28"/>
-          <w:szCs w:val="28"/>
-          <w:lang w:val="ru-RU" w:eastAsia="ru-RU" w:bidi="ar-SA"/>
-        </w:rPr>
-        <w:t>образ</w:t>
-      </w:r>
-      <w:r>
-        <w:rPr>
-          <w:rFonts w:eastAsia="Times New Roman" w:cs="Times New Roman" w:ascii="Times New Roman" w:hAnsi="Times New Roman"/>
-          <w:b w:val="false"/>
-          <w:bCs/>
-          <w:color w:val="auto"/>
-          <w:kern w:val="0"/>
-          <w:sz w:val="28"/>
-          <w:szCs w:val="28"/>
-          <w:lang w:val="ru-RU" w:eastAsia="ru-RU" w:bidi="ar-SA"/>
-        </w:rPr>
-        <w:t>це</w:t>
-      </w:r>
-      <w:r>
-        <w:rPr>
-          <w:rFonts w:eastAsia="Times New Roman" w:cs="Times New Roman" w:ascii="Times New Roman" w:hAnsi="Times New Roman"/>
-          <w:b w:val="false"/>
-          <w:bCs/>
-          <w:color w:val="auto"/>
-          <w:kern w:val="0"/>
-          <w:sz w:val="28"/>
-          <w:szCs w:val="28"/>
-          <w:lang w:val="ru-RU" w:eastAsia="ru-RU" w:bidi="ar-SA"/>
-        </w:rPr>
-        <w:t xml:space="preserve"> короче с</w:t>
-      </w:r>
-      <w:r>
-        <w:rPr>
-          <w:rFonts w:eastAsia="Times New Roman" w:cs="Times New Roman" w:ascii="Times New Roman" w:hAnsi="Times New Roman"/>
-          <w:b w:val="false"/>
-          <w:bCs/>
-          <w:color w:val="auto"/>
-          <w:kern w:val="0"/>
-          <w:sz w:val="28"/>
-          <w:szCs w:val="28"/>
-          <w:lang w:val="ru-RU" w:eastAsia="ru-RU" w:bidi="ar-SA"/>
-        </w:rPr>
-        <w:t>троки поиска</w:t>
-      </w:r>
-      <w:r>
-        <w:rPr>
-          <w:rFonts w:eastAsia="Times New Roman" w:cs="Times New Roman" w:ascii="Times New Roman" w:hAnsi="Times New Roman"/>
-          <w:b w:val="false"/>
-          <w:bCs/>
-          <w:color w:val="auto"/>
-          <w:kern w:val="0"/>
-          <w:sz w:val="28"/>
-          <w:szCs w:val="28"/>
-          <w:lang w:val="ru-RU" w:eastAsia="ru-RU" w:bidi="ar-SA"/>
-        </w:rPr>
-        <w:t xml:space="preserve"> менее чем в 100 раз</w:t>
+        <w:t>Р</w:t>
+      </w:r>
+      <w:r>
+        <w:rPr>
+          <w:rFonts w:eastAsia="Times New Roman" w:cs="Times New Roman" w:ascii="Times New Roman" w:hAnsi="Times New Roman"/>
+          <w:b w:val="false"/>
+          <w:bCs w:val="false"/>
+          <w:color w:val="auto"/>
+          <w:kern w:val="0"/>
+          <w:sz w:val="28"/>
+          <w:szCs w:val="28"/>
+          <w:lang w:val="ru-RU" w:eastAsia="ru-RU" w:bidi="ar-SA"/>
+        </w:rPr>
+        <w:t xml:space="preserve">исунок 1 - Вывод первой программы при </w:t>
+      </w:r>
+      <w:r>
+        <w:rPr>
+          <w:rFonts w:eastAsia="Times New Roman" w:cs="Times New Roman" w:ascii="Times New Roman" w:hAnsi="Times New Roman"/>
+          <w:b w:val="false"/>
+          <w:bCs/>
+          <w:color w:val="auto"/>
+          <w:kern w:val="0"/>
+          <w:sz w:val="28"/>
+          <w:szCs w:val="28"/>
+          <w:lang w:val="ru-RU" w:eastAsia="ru-RU" w:bidi="ar-SA"/>
+        </w:rPr>
+        <w:t>образце короче строки поиска менее чем в 100 раз</w:t>
       </w:r>
     </w:p>
     <w:p>
@@ -3481,7 +3057,7 @@
       </w:pPr>
       <w:r>
         <w:drawing>
-          <wp:anchor behindDoc="0" distT="0" distB="0" distL="0" distR="0" simplePos="0" locked="0" layoutInCell="1" allowOverlap="1" relativeHeight="30">
+          <wp:anchor behindDoc="0" distT="0" distB="0" distL="0" distR="0" simplePos="0" locked="0" layoutInCell="1" allowOverlap="1" relativeHeight="3">
             <wp:simplePos x="0" y="0"/>
             <wp:positionH relativeFrom="column">
               <wp:align>center</wp:align>
@@ -3489,7 +3065,7 @@
             <wp:positionV relativeFrom="paragraph">
               <wp:posOffset>635</wp:posOffset>
             </wp:positionV>
-            <wp:extent cx="6332220" cy="2546350"/>
+            <wp:extent cx="5933440" cy="2386330"/>
             <wp:effectExtent l="0" t="0" r="0" b="0"/>
             <wp:wrapTopAndBottom/>
             <wp:docPr id="2" name="Image2" descr=""/>
@@ -3514,7 +3090,7 @@
                   <pic:spPr bwMode="auto">
                     <a:xfrm>
                       <a:off x="0" y="0"/>
-                      <a:ext cx="6332220" cy="2546350"/>
+                      <a:ext cx="5933440" cy="2386330"/>
                     </a:xfrm>
                     <a:prstGeom prst="rect">
                       <a:avLst/>
@@ -3550,72 +3126,20 @@
           <w:szCs w:val="28"/>
           <w:lang w:val="ru-RU" w:eastAsia="ru-RU" w:bidi="ar-SA"/>
         </w:rPr>
-        <w:t xml:space="preserve">исунок </w:t>
-      </w:r>
-      <w:r>
-        <w:rPr>
-          <w:rFonts w:eastAsia="Times New Roman" w:cs="Times New Roman" w:ascii="Times New Roman" w:hAnsi="Times New Roman"/>
-          <w:b w:val="false"/>
-          <w:bCs w:val="false"/>
-          <w:color w:val="auto"/>
-          <w:kern w:val="0"/>
-          <w:sz w:val="28"/>
-          <w:szCs w:val="28"/>
-          <w:lang w:val="ru-RU" w:eastAsia="ru-RU" w:bidi="ar-SA"/>
-        </w:rPr>
-        <w:t>2</w:t>
-      </w:r>
-      <w:r>
-        <w:rPr>
-          <w:rFonts w:eastAsia="Times New Roman" w:cs="Times New Roman" w:ascii="Times New Roman" w:hAnsi="Times New Roman"/>
-          <w:b w:val="false"/>
-          <w:bCs w:val="false"/>
-          <w:color w:val="auto"/>
-          <w:kern w:val="0"/>
-          <w:sz w:val="28"/>
-          <w:szCs w:val="28"/>
-          <w:lang w:val="ru-RU" w:eastAsia="ru-RU" w:bidi="ar-SA"/>
-        </w:rPr>
-        <w:t xml:space="preserve"> -Вывод первой программы при </w:t>
-      </w:r>
-      <w:r>
-        <w:rPr>
-          <w:rFonts w:eastAsia="Times New Roman" w:cs="Times New Roman" w:ascii="Times New Roman" w:hAnsi="Times New Roman"/>
-          <w:b w:val="false"/>
-          <w:bCs/>
-          <w:color w:val="auto"/>
-          <w:kern w:val="0"/>
-          <w:sz w:val="28"/>
-          <w:szCs w:val="28"/>
-          <w:lang w:val="ru-RU" w:eastAsia="ru-RU" w:bidi="ar-SA"/>
-        </w:rPr>
-        <w:t>образце короче строки поиска б</w:t>
-      </w:r>
-      <w:r>
-        <w:rPr>
-          <w:rFonts w:eastAsia="Times New Roman" w:cs="Times New Roman" w:ascii="Times New Roman" w:hAnsi="Times New Roman"/>
-          <w:b w:val="false"/>
-          <w:bCs/>
-          <w:color w:val="auto"/>
-          <w:kern w:val="0"/>
-          <w:sz w:val="28"/>
-          <w:szCs w:val="28"/>
-          <w:lang w:val="ru-RU" w:eastAsia="ru-RU" w:bidi="ar-SA"/>
-        </w:rPr>
-        <w:t>олее</w:t>
-      </w:r>
-      <w:r>
-        <w:rPr>
-          <w:rFonts w:eastAsia="Times New Roman" w:cs="Times New Roman" w:ascii="Times New Roman" w:hAnsi="Times New Roman"/>
-          <w:b w:val="false"/>
-          <w:bCs/>
-          <w:color w:val="auto"/>
-          <w:kern w:val="0"/>
-          <w:sz w:val="28"/>
-          <w:szCs w:val="28"/>
-          <w:lang w:val="ru-RU" w:eastAsia="ru-RU" w:bidi="ar-SA"/>
-        </w:rPr>
-        <w:t xml:space="preserve"> чем в 100 раз</w:t>
+        <w:t xml:space="preserve">исунок 2 -Вывод первой программы при </w:t>
+      </w:r>
+      <w:r>
+        <w:rPr>
+          <w:rFonts w:eastAsia="Times New Roman" w:cs="Times New Roman" w:ascii="Times New Roman" w:hAnsi="Times New Roman"/>
+          <w:b w:val="false"/>
+          <w:bCs/>
+          <w:color w:val="auto"/>
+          <w:kern w:val="0"/>
+          <w:sz w:val="28"/>
+          <w:szCs w:val="28"/>
+          <w:lang w:val="ru-RU" w:eastAsia="ru-RU" w:bidi="ar-SA"/>
+        </w:rPr>
+        <w:t>образце короче строки поиска более чем в 100 раз</w:t>
       </w:r>
     </w:p>
     <w:p>
@@ -3652,7 +3176,7 @@
       </w:pPr>
       <w:r>
         <w:drawing>
-          <wp:anchor behindDoc="0" distT="0" distB="0" distL="0" distR="0" simplePos="0" locked="0" layoutInCell="1" allowOverlap="1" relativeHeight="31">
+          <wp:anchor behindDoc="0" distT="0" distB="0" distL="0" distR="0" simplePos="0" locked="0" layoutInCell="1" allowOverlap="1" relativeHeight="4">
             <wp:simplePos x="0" y="0"/>
             <wp:positionH relativeFrom="column">
               <wp:align>center</wp:align>
@@ -3721,7 +3245,7 @@
           <w:szCs w:val="28"/>
           <w:lang w:val="ru-RU" w:eastAsia="ru-RU" w:bidi="ar-SA"/>
         </w:rPr>
-        <w:t xml:space="preserve">исунок </w:t>
+        <w:t>исунок</w:t>
       </w:r>
       <w:r>
         <w:rPr>
@@ -3732,9 +3256,9 @@
           <w:kern w:val="0"/>
           <w:sz w:val="28"/>
           <w:szCs w:val="28"/>
-          <w:lang w:val="ru-RU" w:eastAsia="ru-RU" w:bidi="ar-SA"/>
-        </w:rPr>
-        <w:t>2</w:t>
+          <w:lang w:val="en-US" w:eastAsia="ru-RU" w:bidi="ar-SA"/>
+        </w:rPr>
+        <w:t xml:space="preserve"> </w:t>
       </w:r>
       <w:r>
         <w:rPr>
@@ -3745,9 +3269,9 @@
           <w:kern w:val="0"/>
           <w:sz w:val="28"/>
           <w:szCs w:val="28"/>
-          <w:lang w:val="ru-RU" w:eastAsia="ru-RU" w:bidi="ar-SA"/>
-        </w:rPr>
-        <w:t xml:space="preserve"> - Вывод в</w:t>
+          <w:lang w:val="en-US" w:eastAsia="ru-RU" w:bidi="ar-SA"/>
+        </w:rPr>
+        <w:t>3</w:t>
       </w:r>
       <w:r>
         <w:rPr>
@@ -3758,9 +3282,9 @@
           <w:kern w:val="0"/>
           <w:sz w:val="28"/>
           <w:szCs w:val="28"/>
-          <w:lang w:val="ru-RU" w:eastAsia="ru-RU" w:bidi="ar-SA"/>
-        </w:rPr>
-        <w:t>торой</w:t>
+          <w:lang w:val="en-US" w:eastAsia="ru-RU" w:bidi="ar-SA"/>
+        </w:rPr>
+        <w:t xml:space="preserve"> </w:t>
       </w:r>
       <w:r>
         <w:rPr>
@@ -3773,20 +3297,7 @@
           <w:szCs w:val="28"/>
           <w:lang w:val="ru-RU" w:eastAsia="ru-RU" w:bidi="ar-SA"/>
         </w:rPr>
-        <w:t xml:space="preserve"> программы, </w:t>
-      </w:r>
-      <w:r>
-        <w:rPr>
-          <w:rFonts w:eastAsia="Times New Roman" w:cs="Times New Roman" w:ascii="Times New Roman" w:hAnsi="Times New Roman"/>
-          <w:b w:val="false"/>
-          <w:bCs w:val="false"/>
-          <w:color w:val="auto"/>
-          <w:kern w:val="0"/>
-          <w:sz w:val="28"/>
-          <w:szCs w:val="28"/>
-          <w:lang w:val="ru-RU" w:eastAsia="ru-RU" w:bidi="ar-SA"/>
-        </w:rPr>
-        <w:t xml:space="preserve">если </w:t>
+        <w:t xml:space="preserve">- Вывод второй программы, если </w:t>
       </w:r>
       <w:r>
         <w:rPr>
@@ -3839,7 +3350,7 @@
       </w:pPr>
       <w:r>
         <w:drawing>
-          <wp:anchor behindDoc="0" distT="0" distB="0" distL="0" distR="0" simplePos="0" locked="0" layoutInCell="1" allowOverlap="1" relativeHeight="32">
+          <wp:anchor behindDoc="0" distT="0" distB="0" distL="0" distR="0" simplePos="0" locked="0" layoutInCell="1" allowOverlap="1" relativeHeight="5">
             <wp:simplePos x="0" y="0"/>
             <wp:positionH relativeFrom="column">
               <wp:align>center</wp:align>
@@ -3908,7 +3419,7 @@
           <w:szCs w:val="28"/>
           <w:lang w:val="ru-RU" w:eastAsia="ru-RU" w:bidi="ar-SA"/>
         </w:rPr>
-        <w:t xml:space="preserve">исунок </w:t>
+        <w:t>исунок</w:t>
       </w:r>
       <w:r>
         <w:rPr>
@@ -3919,9 +3430,9 @@
           <w:kern w:val="0"/>
           <w:sz w:val="28"/>
           <w:szCs w:val="28"/>
-          <w:lang w:val="ru-RU" w:eastAsia="ru-RU" w:bidi="ar-SA"/>
-        </w:rPr>
-        <w:t>2</w:t>
+          <w:lang w:val="en-US" w:eastAsia="ru-RU" w:bidi="ar-SA"/>
+        </w:rPr>
+        <w:t xml:space="preserve"> </w:t>
       </w:r>
       <w:r>
         <w:rPr>
@@ -3932,9 +3443,9 @@
           <w:kern w:val="0"/>
           <w:sz w:val="28"/>
           <w:szCs w:val="28"/>
-          <w:lang w:val="ru-RU" w:eastAsia="ru-RU" w:bidi="ar-SA"/>
-        </w:rPr>
-        <w:t xml:space="preserve"> - Вывод в</w:t>
+          <w:lang w:val="en-US" w:eastAsia="ru-RU" w:bidi="ar-SA"/>
+        </w:rPr>
+        <w:t>4</w:t>
       </w:r>
       <w:r>
         <w:rPr>
@@ -3945,9 +3456,9 @@
           <w:kern w:val="0"/>
           <w:sz w:val="28"/>
           <w:szCs w:val="28"/>
-          <w:lang w:val="ru-RU" w:eastAsia="ru-RU" w:bidi="ar-SA"/>
-        </w:rPr>
-        <w:t>торой</w:t>
+          <w:lang w:val="en-US" w:eastAsia="ru-RU" w:bidi="ar-SA"/>
+        </w:rPr>
+        <w:t xml:space="preserve"> </w:t>
       </w:r>
       <w:r>
         <w:rPr>
@@ -3960,20 +3471,7 @@
           <w:szCs w:val="28"/>
           <w:lang w:val="ru-RU" w:eastAsia="ru-RU" w:bidi="ar-SA"/>
         </w:rPr>
-        <w:t xml:space="preserve"> программы, </w:t>
-      </w:r>
-      <w:r>
-        <w:rPr>
-          <w:rFonts w:eastAsia="Times New Roman" w:cs="Times New Roman" w:ascii="Times New Roman" w:hAnsi="Times New Roman"/>
-          <w:b w:val="false"/>
-          <w:bCs w:val="false"/>
-          <w:color w:val="auto"/>
-          <w:kern w:val="0"/>
-          <w:sz w:val="28"/>
-          <w:szCs w:val="28"/>
-          <w:lang w:val="ru-RU" w:eastAsia="ru-RU" w:bidi="ar-SA"/>
-        </w:rPr>
-        <w:t xml:space="preserve">если </w:t>
+        <w:t xml:space="preserve">- Вывод второй программы, если </w:t>
       </w:r>
       <w:r>
         <w:rPr>
@@ -4062,7 +3560,20 @@
           <w:szCs w:val="28"/>
           <w:lang w:val="ru-RU" w:eastAsia="ru-RU" w:bidi="ar-SA"/>
         </w:rPr>
-        <w:t>В результате лабораторной работы был</w:t>
+        <w:t xml:space="preserve">В результате лабораторной работы были изучены алгоритм </w:t>
+      </w:r>
+      <w:r>
+        <w:rPr>
+          <w:rFonts w:eastAsia="Times New Roman" w:cs="Times New Roman" w:ascii="Times New Roman" w:hAnsi="Times New Roman"/>
+          <w:b w:val="false"/>
+          <w:bCs/>
+          <w:color w:val="auto"/>
+          <w:kern w:val="0"/>
+          <w:sz w:val="28"/>
+          <w:szCs w:val="28"/>
+          <w:lang w:val="ru-RU" w:eastAsia="ru-RU" w:bidi="ar-SA"/>
+        </w:rPr>
+        <w:t>Кнута-Морриса-Пратта и</w:t>
       </w:r>
       <w:r>
         <w:rPr>
@@ -4075,111 +3586,7 @@
           <w:szCs w:val="28"/>
           <w:lang w:val="ru-RU" w:eastAsia="ru-RU" w:bidi="ar-SA"/>
         </w:rPr>
-        <w:t>и</w:t>
-      </w:r>
-      <w:r>
-        <w:rPr>
-          <w:rFonts w:eastAsia="Times New Roman" w:cs="Times New Roman" w:ascii="Times New Roman" w:hAnsi="Times New Roman"/>
-          <w:b w:val="false"/>
-          <w:bCs w:val="false"/>
-          <w:color w:val="auto"/>
-          <w:kern w:val="0"/>
-          <w:sz w:val="28"/>
-          <w:szCs w:val="28"/>
-          <w:lang w:val="ru-RU" w:eastAsia="ru-RU" w:bidi="ar-SA"/>
-        </w:rPr>
-        <w:t xml:space="preserve"> изучен</w:t>
-      </w:r>
-      <w:r>
-        <w:rPr>
-          <w:rFonts w:eastAsia="Times New Roman" w:cs="Times New Roman" w:ascii="Times New Roman" w:hAnsi="Times New Roman"/>
-          <w:b w:val="false"/>
-          <w:bCs w:val="false"/>
-          <w:color w:val="auto"/>
-          <w:kern w:val="0"/>
-          <w:sz w:val="28"/>
-          <w:szCs w:val="28"/>
-          <w:lang w:val="ru-RU" w:eastAsia="ru-RU" w:bidi="ar-SA"/>
-        </w:rPr>
-        <w:t>ы</w:t>
-      </w:r>
-      <w:r>
-        <w:rPr>
-          <w:rFonts w:eastAsia="Times New Roman" w:cs="Times New Roman" w:ascii="Times New Roman" w:hAnsi="Times New Roman"/>
-          <w:b w:val="false"/>
-          <w:bCs w:val="false"/>
-          <w:color w:val="auto"/>
-          <w:kern w:val="0"/>
-          <w:sz w:val="28"/>
-          <w:szCs w:val="28"/>
-          <w:lang w:val="ru-RU" w:eastAsia="ru-RU" w:bidi="ar-SA"/>
-        </w:rPr>
-        <w:t xml:space="preserve"> алгоритм </w:t>
-      </w:r>
-      <w:r>
-        <w:rPr>
-          <w:rFonts w:eastAsia="Times New Roman" w:cs="Times New Roman" w:ascii="Times New Roman" w:hAnsi="Times New Roman"/>
-          <w:b w:val="false"/>
-          <w:bCs/>
-          <w:color w:val="auto"/>
-          <w:kern w:val="0"/>
-          <w:sz w:val="28"/>
-          <w:szCs w:val="28"/>
-          <w:lang w:val="ru-RU" w:eastAsia="ru-RU" w:bidi="ar-SA"/>
-        </w:rPr>
-        <w:t xml:space="preserve">Кнута-Морриса-Пратта </w:t>
-      </w:r>
-      <w:r>
-        <w:rPr>
-          <w:rFonts w:eastAsia="Times New Roman" w:cs="Times New Roman" w:ascii="Times New Roman" w:hAnsi="Times New Roman"/>
-          <w:b w:val="false"/>
-          <w:bCs/>
-          <w:color w:val="auto"/>
-          <w:kern w:val="0"/>
-          <w:sz w:val="28"/>
-          <w:szCs w:val="28"/>
-          <w:lang w:val="ru-RU" w:eastAsia="ru-RU" w:bidi="ar-SA"/>
-        </w:rPr>
-        <w:t>и</w:t>
-      </w:r>
-      <w:r>
-        <w:rPr>
-          <w:rFonts w:eastAsia="Times New Roman" w:cs="Times New Roman" w:ascii="Times New Roman" w:hAnsi="Times New Roman"/>
-          <w:b w:val="false"/>
-          <w:bCs w:val="false"/>
-          <w:color w:val="auto"/>
-          <w:kern w:val="0"/>
-          <w:sz w:val="28"/>
-          <w:szCs w:val="28"/>
-          <w:lang w:val="ru-RU" w:eastAsia="ru-RU" w:bidi="ar-SA"/>
-        </w:rPr>
-        <w:t xml:space="preserve"> </w:t>
-      </w:r>
-      <w:r>
-        <w:rPr>
-          <w:rFonts w:eastAsia="Times New Roman" w:cs="Times New Roman" w:ascii="Times New Roman" w:hAnsi="Times New Roman"/>
-          <w:b w:val="false"/>
-          <w:bCs w:val="false"/>
-          <w:color w:val="auto"/>
-          <w:kern w:val="0"/>
-          <w:sz w:val="28"/>
-          <w:szCs w:val="28"/>
-          <w:lang w:val="ru-RU" w:eastAsia="ru-RU" w:bidi="ar-SA"/>
-        </w:rPr>
-        <w:t>префикс-функция</w:t>
-      </w:r>
-      <w:r>
-        <w:rPr>
-          <w:rFonts w:eastAsia="Times New Roman" w:cs="Times New Roman" w:ascii="Times New Roman" w:hAnsi="Times New Roman"/>
-          <w:b w:val="false"/>
-          <w:bCs w:val="false"/>
-          <w:color w:val="auto"/>
-          <w:kern w:val="0"/>
-          <w:sz w:val="28"/>
-          <w:szCs w:val="28"/>
-          <w:lang w:val="ru-RU" w:eastAsia="ru-RU" w:bidi="ar-SA"/>
-        </w:rPr>
-        <w:t>.</w:t>
+        <w:t xml:space="preserve"> префикс-функция.</w:t>
       </w:r>
       <w:r>
         <w:br w:type="page"/>
@@ -4310,7 +3717,21 @@
         </w:rPr>
       </w:pPr>
       <w:r>
-        <w:rPr/>
+        <w:rPr>
+          <w:rFonts w:eastAsia="Times New Roman" w:cs="Times New Roman" w:ascii="Courier New" w:hAnsi="Courier New"/>
+          <w:b w:val="false"/>
+          <w:bCs/>
+          <w:i w:val="false"/>
+          <w:iCs/>
+          <w:caps w:val="false"/>
+          <w:smallCaps w:val="false"/>
+          <w:color w:val="000000"/>
+          <w:spacing w:val="0"/>
+          <w:kern w:val="0"/>
+          <w:sz w:val="24"/>
+          <w:szCs w:val="24"/>
+          <w:lang w:val="en-US" w:eastAsia="ru-RU" w:bidi="ar-SA"/>
+        </w:rPr>
       </w:r>
     </w:p>
     <w:p>
@@ -4579,7 +4000,21 @@
         </w:rPr>
       </w:pPr>
       <w:r>
-        <w:rPr/>
+        <w:rPr>
+          <w:rFonts w:eastAsia="Times New Roman" w:cs="Times New Roman" w:ascii="Courier New" w:hAnsi="Courier New"/>
+          <w:b w:val="false"/>
+          <w:bCs/>
+          <w:i w:val="false"/>
+          <w:iCs/>
+          <w:caps w:val="false"/>
+          <w:smallCaps w:val="false"/>
+          <w:color w:val="000000"/>
+          <w:spacing w:val="0"/>
+          <w:kern w:val="0"/>
+          <w:sz w:val="24"/>
+          <w:szCs w:val="24"/>
+          <w:lang w:val="en-US" w:eastAsia="ru-RU" w:bidi="ar-SA"/>
+        </w:rPr>
       </w:r>
     </w:p>
     <w:p>
@@ -5032,7 +4467,21 @@
         </w:rPr>
       </w:pPr>
       <w:r>
-        <w:rPr/>
+        <w:rPr>
+          <w:rFonts w:eastAsia="Times New Roman" w:cs="Times New Roman" w:ascii="Courier New" w:hAnsi="Courier New"/>
+          <w:b w:val="false"/>
+          <w:bCs/>
+          <w:i w:val="false"/>
+          <w:iCs/>
+          <w:caps w:val="false"/>
+          <w:smallCaps w:val="false"/>
+          <w:color w:val="000000"/>
+          <w:spacing w:val="0"/>
+          <w:kern w:val="0"/>
+          <w:sz w:val="24"/>
+          <w:szCs w:val="24"/>
+          <w:lang w:val="en-US" w:eastAsia="ru-RU" w:bidi="ar-SA"/>
+        </w:rPr>
       </w:r>
     </w:p>
     <w:p>
@@ -5807,7 +5256,21 @@
         </w:rPr>
       </w:pPr>
       <w:r>
-        <w:rPr/>
+        <w:rPr>
+          <w:rFonts w:eastAsia="Times New Roman" w:cs="Times New Roman" w:ascii="Courier New" w:hAnsi="Courier New"/>
+          <w:b w:val="false"/>
+          <w:bCs/>
+          <w:i w:val="false"/>
+          <w:iCs/>
+          <w:caps w:val="false"/>
+          <w:smallCaps w:val="false"/>
+          <w:color w:val="000000"/>
+          <w:spacing w:val="0"/>
+          <w:kern w:val="0"/>
+          <w:sz w:val="24"/>
+          <w:szCs w:val="24"/>
+          <w:lang w:val="en-US" w:eastAsia="ru-RU" w:bidi="ar-SA"/>
+        </w:rPr>
       </w:r>
     </w:p>
     <w:p>
@@ -6890,7 +6353,9 @@
         </w:rPr>
       </w:pPr>
       <w:r>
-        <w:rPr/>
+        <w:rPr>
+          <w:rFonts w:ascii="Courier New" w:hAnsi="Courier New"/>
+        </w:rPr>
       </w:r>
     </w:p>
     <w:p>
@@ -7091,7 +6556,9 @@
         </w:rPr>
       </w:pPr>
       <w:r>
-        <w:rPr/>
+        <w:rPr>
+          <w:rFonts w:ascii="Courier New" w:hAnsi="Courier New"/>
+        </w:rPr>
       </w:r>
     </w:p>
     <w:p>
@@ -7468,7 +6935,9 @@
         </w:rPr>
       </w:pPr>
       <w:r>
-        <w:rPr/>
+        <w:rPr>
+          <w:rFonts w:ascii="Courier New" w:hAnsi="Courier New"/>
+        </w:rPr>
       </w:r>
     </w:p>
     <w:p>
@@ -7741,7 +7210,7 @@
       </w:pPr>
       <w:rPr>
         <w:sz w:val="28"/>
-        <w:b w:val="false"/>
+        <w:b/>
         <w:szCs w:val="28"/>
         <w:bCs w:val="false"/>
         <w:rFonts w:ascii="Times New Roman" w:hAnsi="Times New Roman"/>
@@ -7998,7 +7467,7 @@
     <w:qFormat/>
     <w:pPr>
       <w:widowControl/>
-      <w:overflowPunct w:val="true"/>
+      <w:overflowPunct w:val="false"/>
       <w:bidi w:val="0"/>
       <w:jc w:val="left"/>
     </w:pPr>

</xml_diff>